<commit_message>
fix varchar announcement from 20 to 50
</commit_message>
<xml_diff>
--- a/DMS Documentation.docx
+++ b/DMS Documentation.docx
@@ -54,6 +54,13 @@
     </w:p>
     <w:sdt>
       <w:sdtPr>
+        <w:rPr>
+          <w:rFonts w:asciiTheme="minorHAnsi" w:eastAsiaTheme="minorHAnsi" w:hAnsiTheme="minorHAnsi" w:cstheme="minorBidi"/>
+          <w:color w:val="auto"/>
+          <w:sz w:val="22"/>
+          <w:szCs w:val="22"/>
+          <w:lang w:val="en-NZ"/>
+        </w:rPr>
         <w:id w:val="-1885407275"/>
         <w:docPartObj>
           <w:docPartGallery w:val="Table of Contents"/>
@@ -62,14 +69,9 @@
       </w:sdtPr>
       <w:sdtEndPr>
         <w:rPr>
-          <w:rFonts w:asciiTheme="minorHAnsi" w:eastAsiaTheme="minorHAnsi" w:hAnsiTheme="minorHAnsi" w:cstheme="minorBidi"/>
           <w:b/>
           <w:bCs/>
           <w:noProof/>
-          <w:color w:val="auto"/>
-          <w:sz w:val="22"/>
-          <w:szCs w:val="22"/>
-          <w:lang w:val="en-NZ"/>
         </w:rPr>
       </w:sdtEndPr>
       <w:sdtContent>
@@ -117,110 +119,63 @@
             </w:rPr>
             <w:fldChar w:fldCharType="separate"/>
           </w:r>
-          <w:bookmarkStart w:id="0" w:name="_GoBack"/>
-          <w:bookmarkEnd w:id="0"/>
-          <w:r>
-            <w:rPr>
-              <w:rStyle w:val="Hyperlink"/>
-              <w:noProof/>
-            </w:rPr>
-            <w:fldChar w:fldCharType="begin"/>
-          </w:r>
-          <w:r>
-            <w:rPr>
-              <w:rStyle w:val="Hyperlink"/>
-              <w:noProof/>
-            </w:rPr>
-            <w:instrText xml:space="preserve"> </w:instrText>
-          </w:r>
-          <w:r>
-            <w:rPr>
-              <w:noProof/>
-            </w:rPr>
-            <w:instrText>HYPERLINK \l "_Toc10560134"</w:instrText>
-          </w:r>
-          <w:r>
-            <w:rPr>
-              <w:rStyle w:val="Hyperlink"/>
-              <w:noProof/>
-            </w:rPr>
-            <w:instrText xml:space="preserve"> </w:instrText>
-          </w:r>
-          <w:r>
-            <w:rPr>
-              <w:rStyle w:val="Hyperlink"/>
-              <w:noProof/>
-            </w:rPr>
-          </w:r>
-          <w:r>
-            <w:rPr>
-              <w:rStyle w:val="Hyperlink"/>
-              <w:noProof/>
-            </w:rPr>
-            <w:fldChar w:fldCharType="separate"/>
-          </w:r>
-          <w:r>
-            <w:rPr>
-              <w:rStyle w:val="Hyperlink"/>
-              <w:noProof/>
-            </w:rPr>
-            <w:t>Technologies and Why</w:t>
-          </w:r>
-          <w:r>
-            <w:rPr>
-              <w:noProof/>
-              <w:webHidden/>
-            </w:rPr>
-            <w:tab/>
-          </w:r>
-          <w:r>
-            <w:rPr>
-              <w:noProof/>
-              <w:webHidden/>
-            </w:rPr>
-            <w:fldChar w:fldCharType="begin"/>
-          </w:r>
-          <w:r>
-            <w:rPr>
-              <w:noProof/>
-              <w:webHidden/>
-            </w:rPr>
-            <w:instrText xml:space="preserve"> PAGEREF _Toc10560134 \h </w:instrText>
-          </w:r>
-          <w:r>
-            <w:rPr>
-              <w:noProof/>
-              <w:webHidden/>
-            </w:rPr>
-          </w:r>
-          <w:r>
-            <w:rPr>
-              <w:noProof/>
-              <w:webHidden/>
-            </w:rPr>
-            <w:fldChar w:fldCharType="separate"/>
-          </w:r>
-          <w:r>
-            <w:rPr>
-              <w:noProof/>
-              <w:webHidden/>
-            </w:rPr>
-            <w:t>2</w:t>
-          </w:r>
-          <w:r>
-            <w:rPr>
-              <w:noProof/>
-              <w:webHidden/>
-            </w:rPr>
-            <w:fldChar w:fldCharType="end"/>
-          </w:r>
-          <w:r>
-            <w:rPr>
-              <w:rStyle w:val="Hyperlink"/>
-              <w:noProof/>
-            </w:rPr>
-            <w:fldChar w:fldCharType="end"/>
-          </w:r>
+          <w:hyperlink w:anchor="_Toc10560134" w:history="1">
+            <w:r>
+              <w:rPr>
+                <w:rStyle w:val="Hyperlink"/>
+                <w:noProof/>
+              </w:rPr>
+              <w:t>Technologies and Why</w:t>
+            </w:r>
+            <w:r>
+              <w:rPr>
+                <w:noProof/>
+                <w:webHidden/>
+              </w:rPr>
+              <w:tab/>
+            </w:r>
+            <w:r>
+              <w:rPr>
+                <w:noProof/>
+                <w:webHidden/>
+              </w:rPr>
+              <w:fldChar w:fldCharType="begin"/>
+            </w:r>
+            <w:r>
+              <w:rPr>
+                <w:noProof/>
+                <w:webHidden/>
+              </w:rPr>
+              <w:instrText xml:space="preserve"> PAGEREF _Toc10560134 \h </w:instrText>
+            </w:r>
+            <w:r>
+              <w:rPr>
+                <w:noProof/>
+                <w:webHidden/>
+              </w:rPr>
+            </w:r>
+            <w:r>
+              <w:rPr>
+                <w:noProof/>
+                <w:webHidden/>
+              </w:rPr>
+              <w:fldChar w:fldCharType="separate"/>
+            </w:r>
+            <w:r>
+              <w:rPr>
+                <w:noProof/>
+                <w:webHidden/>
+              </w:rPr>
+              <w:t>2</w:t>
+            </w:r>
+            <w:r>
+              <w:rPr>
+                <w:noProof/>
+                <w:webHidden/>
+              </w:rPr>
+              <w:fldChar w:fldCharType="end"/>
+            </w:r>
+          </w:hyperlink>
         </w:p>
         <w:p>
           <w:pPr>
@@ -1092,35 +1047,40 @@
       <w:pPr>
         <w:pStyle w:val="Heading1"/>
       </w:pPr>
-      <w:bookmarkStart w:id="1" w:name="_Toc10560134"/>
+      <w:bookmarkStart w:id="0" w:name="_Toc10560134"/>
       <w:r>
         <w:lastRenderedPageBreak/>
         <w:t>Technologies and Why</w:t>
       </w:r>
+      <w:bookmarkEnd w:id="0"/>
+    </w:p>
+    <w:p>
+      <w:pPr>
+        <w:ind w:left="720"/>
+      </w:pPr>
+      <w:r>
+        <w:t xml:space="preserve">Languages: Java, xml </w:t>
+      </w:r>
+    </w:p>
+    <w:p>
+      <w:pPr>
+        <w:ind w:left="720"/>
+      </w:pPr>
+      <w:r>
+        <w:t xml:space="preserve">IDE: </w:t>
+      </w:r>
+      <w:proofErr w:type="spellStart"/>
+      <w:r>
+        <w:t>Netbeans</w:t>
+      </w:r>
+      <w:proofErr w:type="spellEnd"/>
+      <w:r>
+        <w:t xml:space="preserve"> 8</w:t>
+      </w:r>
+      <w:bookmarkStart w:id="1" w:name="_GoBack"/>
       <w:bookmarkEnd w:id="1"/>
-    </w:p>
-    <w:p>
-      <w:pPr>
-        <w:ind w:left="720"/>
-      </w:pPr>
-      <w:r>
-        <w:t xml:space="preserve">Languages: Java, xml </w:t>
-      </w:r>
-    </w:p>
-    <w:p>
-      <w:pPr>
-        <w:ind w:left="720"/>
-      </w:pPr>
-      <w:r>
-        <w:t xml:space="preserve">IDE: </w:t>
-      </w:r>
-      <w:proofErr w:type="spellStart"/>
-      <w:r>
-        <w:t>Netbeans</w:t>
-      </w:r>
-      <w:proofErr w:type="spellEnd"/>
-      <w:r>
-        <w:t xml:space="preserve"> 8.0.2</w:t>
+      <w:r>
+        <w:t>.2</w:t>
       </w:r>
     </w:p>
     <w:p>
@@ -4118,6 +4078,7 @@
         <w:docPartUnique/>
       </w:docPartObj>
     </w:sdtPr>
+    <w:sdtEndPr/>
     <w:sdtContent>
       <w:sdt>
         <w:sdtPr>
@@ -4127,6 +4088,7 @@
             <w:docPartUnique/>
           </w:docPartObj>
         </w:sdtPr>
+        <w:sdtEndPr/>
         <w:sdtContent>
           <w:p>
             <w:pPr>
@@ -6044,7 +6006,7 @@
 </file>
 
 <file path=customXml/itemProps1.xml><?xml version="1.0" encoding="utf-8"?>
-<ds:datastoreItem xmlns:ds="http://schemas.openxmlformats.org/officeDocument/2006/customXml" ds:itemID="{44440773-E9CB-482D-9723-4C47F86C1DC6}">
+<ds:datastoreItem xmlns:ds="http://schemas.openxmlformats.org/officeDocument/2006/customXml" ds:itemID="{790C7F80-DB07-4101-ABC5-4BDCDFF6E9BF}">
   <ds:schemaRefs>
     <ds:schemaRef ds:uri="http://schemas.openxmlformats.org/officeDocument/2006/bibliography"/>
   </ds:schemaRefs>

</xml_diff>